<commit_message>
done Dac Ta Phan Mem
</commit_message>
<xml_diff>
--- a/DacTaPhanMem/ha_au/Đặc tả phần mền quản lý chi tiêu .docx
+++ b/DacTaPhanMem/ha_au/Đặc tả phần mền quản lý chi tiêu .docx
@@ -1,6 +1,6 @@
 
 <file path=word/document.xml><?xml version="1.0" encoding="utf-8"?>
-<w:document xmlns:wpc="http://schemas.microsoft.com/office/word/2010/wordprocessingCanvas" xmlns:cx="http://schemas.microsoft.com/office/drawing/2014/chartex" xmlns:cx1="http://schemas.microsoft.com/office/drawing/2015/9/8/chartex" xmlns:mc="http://schemas.openxmlformats.org/markup-compatibility/2006" xmlns:o="urn:schemas-microsoft-com:office:office" xmlns:r="http://schemas.openxmlformats.org/officeDocument/2006/relationships" xmlns:m="http://schemas.openxmlformats.org/officeDocument/2006/math" xmlns:v="urn:schemas-microsoft-com:vml" xmlns:wp14="http://schemas.microsoft.com/office/word/2010/wordprocessingDrawing" xmlns:wp="http://schemas.openxmlformats.org/drawingml/2006/wordprocessingDrawing" xmlns:w10="urn:schemas-microsoft-com:office:word" xmlns:w="http://schemas.openxmlformats.org/wordprocessingml/2006/main" xmlns:w14="http://schemas.microsoft.com/office/word/2010/wordml" xmlns:w15="http://schemas.microsoft.com/office/word/2012/wordml" xmlns:w16se="http://schemas.microsoft.com/office/word/2015/wordml/symex" xmlns:wpg="http://schemas.microsoft.com/office/word/2010/wordprocessingGroup" xmlns:wpi="http://schemas.microsoft.com/office/word/2010/wordprocessingInk" xmlns:wne="http://schemas.microsoft.com/office/word/2006/wordml" xmlns:wps="http://schemas.microsoft.com/office/word/2010/wordprocessingShape" mc:Ignorable="w14 w15 w16se wp14">
+<w:document xmlns:wpc="http://schemas.microsoft.com/office/word/2010/wordprocessingCanvas" xmlns:cx="http://schemas.microsoft.com/office/drawing/2014/chartex" xmlns:cx1="http://schemas.microsoft.com/office/drawing/2015/9/8/chartex" xmlns:cx2="http://schemas.microsoft.com/office/drawing/2015/10/21/chartex" xmlns:cx3="http://schemas.microsoft.com/office/drawing/2016/5/9/chartex" xmlns:cx4="http://schemas.microsoft.com/office/drawing/2016/5/10/chartex" xmlns:cx5="http://schemas.microsoft.com/office/drawing/2016/5/11/chartex" xmlns:cx6="http://schemas.microsoft.com/office/drawing/2016/5/12/chartex" xmlns:cx7="http://schemas.microsoft.com/office/drawing/2016/5/13/chartex" xmlns:cx8="http://schemas.microsoft.com/office/drawing/2016/5/14/chartex" xmlns:mc="http://schemas.openxmlformats.org/markup-compatibility/2006" xmlns:aink="http://schemas.microsoft.com/office/drawing/2016/ink" xmlns:am3d="http://schemas.microsoft.com/office/drawing/2017/model3d" xmlns:o="urn:schemas-microsoft-com:office:office" xmlns:r="http://schemas.openxmlformats.org/officeDocument/2006/relationships" xmlns:m="http://schemas.openxmlformats.org/officeDocument/2006/math" xmlns:v="urn:schemas-microsoft-com:vml" xmlns:wp14="http://schemas.microsoft.com/office/word/2010/wordprocessingDrawing" xmlns:wp="http://schemas.openxmlformats.org/drawingml/2006/wordprocessingDrawing" xmlns:w10="urn:schemas-microsoft-com:office:word" xmlns:w="http://schemas.openxmlformats.org/wordprocessingml/2006/main" xmlns:w14="http://schemas.microsoft.com/office/word/2010/wordml" xmlns:w15="http://schemas.microsoft.com/office/word/2012/wordml" xmlns:w16cex="http://schemas.microsoft.com/office/word/2018/wordml/cex" xmlns:w16cid="http://schemas.microsoft.com/office/word/2016/wordml/cid" xmlns:w16="http://schemas.microsoft.com/office/word/2018/wordml" xmlns:w16sdtdh="http://schemas.microsoft.com/office/word/2020/wordml/sdtdatahash" xmlns:w16se="http://schemas.microsoft.com/office/word/2015/wordml/symex" xmlns:wpg="http://schemas.microsoft.com/office/word/2010/wordprocessingGroup" xmlns:wpi="http://schemas.microsoft.com/office/word/2010/wordprocessingInk" xmlns:wne="http://schemas.microsoft.com/office/word/2006/wordml" xmlns:wps="http://schemas.microsoft.com/office/word/2010/wordprocessingShape" mc:Ignorable="w14 w15 w16se w16cid w16 w16cex w16sdtdh wp14">
   <w:body>
     <w:p>
       <w:pPr>
@@ -10,7 +10,7 @@
           <w:b/>
           <w:bCs/>
           <w:sz w:val="28"/>
-          <w:szCs w:val="26"/>
+          <w:szCs w:val="28"/>
           <w:lang w:val="en-US"/>
         </w:rPr>
       </w:pPr>
@@ -19,7 +19,7 @@
           <w:b/>
           <w:bCs/>
           <w:sz w:val="28"/>
-          <w:szCs w:val="26"/>
+          <w:szCs w:val="28"/>
           <w:lang w:val="en-US"/>
         </w:rPr>
         <w:t>Họ tên: Nguyễn Thị Ngũ</w:t>
@@ -33,7 +33,7 @@
           <w:b/>
           <w:bCs/>
           <w:sz w:val="28"/>
-          <w:szCs w:val="26"/>
+          <w:szCs w:val="28"/>
           <w:lang w:val="en-US"/>
         </w:rPr>
       </w:pPr>
@@ -42,7 +42,7 @@
           <w:b/>
           <w:bCs/>
           <w:sz w:val="28"/>
-          <w:szCs w:val="26"/>
+          <w:szCs w:val="28"/>
           <w:lang w:val="en-US"/>
         </w:rPr>
         <w:t>Lớp: CNTT4_K60</w:t>
@@ -56,7 +56,7 @@
           <w:b/>
           <w:bCs/>
           <w:sz w:val="28"/>
-          <w:szCs w:val="26"/>
+          <w:szCs w:val="28"/>
           <w:lang w:val="en-US"/>
         </w:rPr>
       </w:pPr>
@@ -65,7 +65,7 @@
           <w:b/>
           <w:bCs/>
           <w:sz w:val="28"/>
-          <w:szCs w:val="26"/>
+          <w:szCs w:val="28"/>
           <w:lang w:val="en-US"/>
         </w:rPr>
         <w:t>MSV: 191200758</w:t>
@@ -79,7 +79,7 @@
           <w:b/>
           <w:bCs/>
           <w:sz w:val="28"/>
-          <w:szCs w:val="26"/>
+          <w:szCs w:val="28"/>
           <w:lang w:val="en-US"/>
         </w:rPr>
       </w:pPr>
@@ -91,8 +91,8 @@
         <w:rPr>
           <w:b/>
           <w:bCs/>
-          <w:sz w:val="40"/>
-          <w:szCs w:val="26"/>
+          <w:sz w:val="28"/>
+          <w:szCs w:val="28"/>
           <w:lang w:val="en-US"/>
         </w:rPr>
       </w:pPr>
@@ -100,8 +100,8 @@
         <w:rPr>
           <w:b/>
           <w:bCs/>
-          <w:sz w:val="40"/>
-          <w:szCs w:val="26"/>
+          <w:sz w:val="28"/>
+          <w:szCs w:val="28"/>
           <w:lang w:val="en-US"/>
         </w:rPr>
         <w:t>Đề tài:</w:t>
@@ -110,8 +110,8 @@
         <w:rPr>
           <w:b/>
           <w:bCs/>
-          <w:sz w:val="40"/>
-          <w:szCs w:val="26"/>
+          <w:sz w:val="28"/>
+          <w:szCs w:val="28"/>
           <w:lang w:val="en-US"/>
         </w:rPr>
         <w:t xml:space="preserve"> Quản lý chi tiêu cá nhân</w:t>
@@ -123,8 +123,8 @@
         <w:rPr>
           <w:b/>
           <w:bCs/>
-          <w:sz w:val="32"/>
-          <w:szCs w:val="26"/>
+          <w:sz w:val="28"/>
+          <w:szCs w:val="28"/>
           <w:lang w:val="en-US"/>
         </w:rPr>
       </w:pPr>
@@ -140,8 +140,8 @@
         <w:rPr>
           <w:b/>
           <w:bCs/>
-          <w:sz w:val="32"/>
-          <w:szCs w:val="26"/>
+          <w:sz w:val="28"/>
+          <w:szCs w:val="28"/>
           <w:lang w:val="en-US"/>
         </w:rPr>
       </w:pPr>
@@ -149,8 +149,8 @@
         <w:rPr>
           <w:b/>
           <w:bCs/>
-          <w:sz w:val="32"/>
-          <w:szCs w:val="26"/>
+          <w:sz w:val="28"/>
+          <w:szCs w:val="28"/>
           <w:lang w:val="en-US"/>
         </w:rPr>
         <w:t>Giới thiệu chung</w:t>
@@ -167,8 +167,8 @@
         <w:rPr>
           <w:b/>
           <w:bCs/>
-          <w:sz w:val="32"/>
-          <w:szCs w:val="26"/>
+          <w:sz w:val="28"/>
+          <w:szCs w:val="28"/>
           <w:lang w:val="en-US"/>
         </w:rPr>
       </w:pPr>
@@ -176,8 +176,8 @@
         <w:rPr>
           <w:b/>
           <w:bCs/>
-          <w:sz w:val="32"/>
-          <w:szCs w:val="26"/>
+          <w:sz w:val="28"/>
+          <w:szCs w:val="28"/>
           <w:lang w:val="en-US"/>
         </w:rPr>
         <w:t>Khảo sát</w:t>
@@ -193,16 +193,16 @@
         <w:spacing w:after="120" w:line="288" w:lineRule="auto"/>
         <w:rPr>
           <w:bCs/>
-          <w:sz w:val="32"/>
-          <w:szCs w:val="26"/>
+          <w:sz w:val="28"/>
+          <w:szCs w:val="28"/>
           <w:lang w:val="en-US"/>
         </w:rPr>
       </w:pPr>
       <w:r>
         <w:rPr>
           <w:bCs/>
-          <w:sz w:val="32"/>
-          <w:szCs w:val="26"/>
+          <w:sz w:val="28"/>
+          <w:szCs w:val="28"/>
           <w:lang w:val="en-US"/>
         </w:rPr>
         <w:t>Một số app dùng để quản lý chi tiêu các nhân đang được ưu chuộc như: Money love, Quản lý chi tiêu cá nhân Misa, Spendee, Quản lý chi tiêu cá nhân Mint, Pocket Guard, Money Mate, Fast Budget, Home Budget, Money Manage,….</w:t>
@@ -218,16 +218,16 @@
         <w:spacing w:after="120" w:line="288" w:lineRule="auto"/>
         <w:rPr>
           <w:bCs/>
-          <w:sz w:val="32"/>
-          <w:szCs w:val="26"/>
+          <w:sz w:val="28"/>
+          <w:szCs w:val="28"/>
           <w:lang w:val="en-US"/>
         </w:rPr>
       </w:pPr>
       <w:r>
         <w:rPr>
           <w:bCs/>
-          <w:sz w:val="32"/>
-          <w:szCs w:val="26"/>
+          <w:sz w:val="28"/>
+          <w:szCs w:val="28"/>
           <w:lang w:val="en-US"/>
         </w:rPr>
         <w:t>Đặc điểm chung của các app là là chạy trên nền tảng di động, cung cấp cho người dùng những tính năng như:</w:t>
@@ -240,16 +240,16 @@
         <w:ind w:left="1800"/>
         <w:rPr>
           <w:bCs/>
-          <w:sz w:val="32"/>
-          <w:szCs w:val="26"/>
+          <w:sz w:val="28"/>
+          <w:szCs w:val="28"/>
           <w:lang w:val="en-US"/>
         </w:rPr>
       </w:pPr>
       <w:r>
         <w:rPr>
           <w:bCs/>
-          <w:sz w:val="32"/>
-          <w:szCs w:val="26"/>
+          <w:sz w:val="28"/>
+          <w:szCs w:val="28"/>
           <w:lang w:val="en-US"/>
         </w:rPr>
         <w:t>+ Ghi chép số liệu chi tiêu hàng ngày</w:t>
@@ -262,16 +262,16 @@
         <w:ind w:left="1800"/>
         <w:rPr>
           <w:bCs/>
-          <w:sz w:val="32"/>
-          <w:szCs w:val="26"/>
+          <w:sz w:val="28"/>
+          <w:szCs w:val="28"/>
           <w:lang w:val="en-US"/>
         </w:rPr>
       </w:pPr>
       <w:r>
         <w:rPr>
           <w:bCs/>
-          <w:sz w:val="32"/>
-          <w:szCs w:val="26"/>
+          <w:sz w:val="28"/>
+          <w:szCs w:val="28"/>
           <w:lang w:val="en-US"/>
         </w:rPr>
         <w:t>+ Tạo báo cáo số tiền chi tiêu hàng tháng</w:t>
@@ -284,16 +284,16 @@
         <w:ind w:left="1800"/>
         <w:rPr>
           <w:bCs/>
-          <w:sz w:val="32"/>
-          <w:szCs w:val="26"/>
+          <w:sz w:val="28"/>
+          <w:szCs w:val="28"/>
           <w:lang w:val="en-US"/>
         </w:rPr>
       </w:pPr>
       <w:r>
         <w:rPr>
           <w:bCs/>
-          <w:sz w:val="32"/>
-          <w:szCs w:val="26"/>
+          <w:sz w:val="28"/>
+          <w:szCs w:val="28"/>
           <w:lang w:val="en-US"/>
         </w:rPr>
         <w:t>+ Thiết lập quyền hạn mứ</w:t>
@@ -301,8 +301,8 @@
       <w:r>
         <w:rPr>
           <w:bCs/>
-          <w:sz w:val="32"/>
-          <w:szCs w:val="26"/>
+          <w:sz w:val="28"/>
+          <w:szCs w:val="28"/>
           <w:lang w:val="en-US"/>
         </w:rPr>
         <w:t>c chi từng danh mục</w:t>
@@ -315,16 +315,16 @@
         <w:ind w:left="1800"/>
         <w:rPr>
           <w:bCs/>
-          <w:sz w:val="32"/>
-          <w:szCs w:val="26"/>
+          <w:sz w:val="28"/>
+          <w:szCs w:val="28"/>
           <w:lang w:val="en-US"/>
         </w:rPr>
       </w:pPr>
       <w:r>
         <w:rPr>
           <w:bCs/>
-          <w:sz w:val="32"/>
-          <w:szCs w:val="26"/>
+          <w:sz w:val="28"/>
+          <w:szCs w:val="28"/>
           <w:lang w:val="en-US"/>
         </w:rPr>
         <w:t>+ Thông kê tiền cho từng danh mục,….</w:t>
@@ -341,8 +341,8 @@
         <w:rPr>
           <w:b/>
           <w:bCs/>
-          <w:sz w:val="32"/>
-          <w:szCs w:val="26"/>
+          <w:sz w:val="28"/>
+          <w:szCs w:val="28"/>
           <w:lang w:val="en-US"/>
         </w:rPr>
       </w:pPr>
@@ -350,8 +350,8 @@
         <w:rPr>
           <w:b/>
           <w:bCs/>
-          <w:sz w:val="32"/>
-          <w:szCs w:val="26"/>
+          <w:sz w:val="28"/>
+          <w:szCs w:val="28"/>
           <w:lang w:val="en-US"/>
         </w:rPr>
         <w:t>Mục đích</w:t>
@@ -367,16 +367,16 @@
         <w:spacing w:after="120" w:line="288" w:lineRule="auto"/>
         <w:rPr>
           <w:bCs/>
-          <w:sz w:val="32"/>
-          <w:szCs w:val="26"/>
+          <w:sz w:val="28"/>
+          <w:szCs w:val="28"/>
           <w:lang w:val="en-US"/>
         </w:rPr>
       </w:pPr>
       <w:r>
         <w:rPr>
           <w:bCs/>
-          <w:sz w:val="32"/>
-          <w:szCs w:val="26"/>
+          <w:sz w:val="28"/>
+          <w:szCs w:val="28"/>
           <w:lang w:val="en-US"/>
         </w:rPr>
         <w:t xml:space="preserve">Tài liệu này đưa ra các đặc tả chi tiết yêu cầu phần mềm cho hệ thống quản lý chi tiêu cá nhân. Hệ thống cho phép người dùng có thể quản lý chi tiêu của cá nhân hoặc chi tiêu của một hội nhóm. Có thể tạo ra các loại ví khác nhau, các danh mục cần chi khác nhau cũng mức hạn chi tiêu cho từng danh mục. </w:t>
@@ -392,16 +392,16 @@
         <w:spacing w:after="120" w:line="288" w:lineRule="auto"/>
         <w:rPr>
           <w:bCs/>
-          <w:sz w:val="32"/>
-          <w:szCs w:val="26"/>
+          <w:sz w:val="28"/>
+          <w:szCs w:val="28"/>
           <w:lang w:val="en-US"/>
         </w:rPr>
       </w:pPr>
       <w:r>
         <w:rPr>
           <w:bCs/>
-          <w:sz w:val="32"/>
-          <w:szCs w:val="26"/>
+          <w:sz w:val="28"/>
+          <w:szCs w:val="28"/>
           <w:lang w:val="en-US"/>
         </w:rPr>
         <w:t>Cung cấp cho người dùng một trang web có giao diện thân thiện, dễ dùng, đáp ứng được các nghiệp vụ cần có của một phần mềm quản lý chi tiêu cơ bản.</w:t>
@@ -418,8 +418,8 @@
         <w:rPr>
           <w:b/>
           <w:bCs/>
-          <w:sz w:val="32"/>
-          <w:szCs w:val="26"/>
+          <w:sz w:val="28"/>
+          <w:szCs w:val="28"/>
           <w:lang w:val="en-US"/>
         </w:rPr>
       </w:pPr>
@@ -427,11 +427,10 @@
         <w:rPr>
           <w:b/>
           <w:bCs/>
-          <w:sz w:val="32"/>
-          <w:szCs w:val="26"/>
-          <w:lang w:val="en-US"/>
-        </w:rPr>
-        <w:lastRenderedPageBreak/>
+          <w:sz w:val="28"/>
+          <w:szCs w:val="28"/>
+          <w:lang w:val="en-US"/>
+        </w:rPr>
         <w:t>Phạm vi</w:t>
       </w:r>
     </w:p>
@@ -445,16 +444,16 @@
         <w:spacing w:after="120" w:line="288" w:lineRule="auto"/>
         <w:rPr>
           <w:bCs/>
-          <w:sz w:val="32"/>
-          <w:szCs w:val="26"/>
+          <w:sz w:val="28"/>
+          <w:szCs w:val="28"/>
           <w:lang w:val="en-US"/>
         </w:rPr>
       </w:pPr>
       <w:r>
         <w:rPr>
           <w:bCs/>
-          <w:sz w:val="32"/>
-          <w:szCs w:val="26"/>
+          <w:sz w:val="28"/>
+          <w:szCs w:val="28"/>
           <w:lang w:val="en-US"/>
         </w:rPr>
         <w:t>Phần mềm nhắm tới các đối tượng khác nhau, từ sinh viên đến người đi làm, từ giám đốc đến công nhân.</w:t>
@@ -471,15 +470,15 @@
         <w:rPr>
           <w:b/>
           <w:bCs/>
-          <w:sz w:val="32"/>
-          <w:szCs w:val="26"/>
-          <w:lang w:val="en-US"/>
-        </w:rPr>
-      </w:pPr>
-      <w:r>
-        <w:rPr>
-          <w:b/>
-          <w:sz w:val="36"/>
+          <w:sz w:val="28"/>
+          <w:szCs w:val="28"/>
+          <w:lang w:val="en-US"/>
+        </w:rPr>
+      </w:pPr>
+      <w:r>
+        <w:rPr>
+          <w:b/>
+          <w:sz w:val="28"/>
           <w:szCs w:val="28"/>
           <w:lang w:val="en-US"/>
         </w:rPr>
@@ -496,15 +495,15 @@
         <w:spacing w:line="360" w:lineRule="auto"/>
         <w:rPr>
           <w:b/>
-          <w:sz w:val="36"/>
-          <w:szCs w:val="28"/>
-          <w:lang w:val="en-US"/>
-        </w:rPr>
-      </w:pPr>
-      <w:r>
-        <w:rPr>
-          <w:b/>
-          <w:sz w:val="36"/>
+          <w:sz w:val="28"/>
+          <w:szCs w:val="28"/>
+          <w:lang w:val="en-US"/>
+        </w:rPr>
+      </w:pPr>
+      <w:r>
+        <w:rPr>
+          <w:b/>
+          <w:sz w:val="28"/>
           <w:szCs w:val="28"/>
           <w:lang w:val="en-US"/>
         </w:rPr>
@@ -517,22 +516,23 @@
         <w:ind w:left="720" w:firstLine="720"/>
         <w:rPr>
           <w:b/>
-          <w:sz w:val="36"/>
-          <w:szCs w:val="28"/>
-          <w:lang w:val="en-US"/>
-        </w:rPr>
-      </w:pPr>
-      <w:r>
-        <w:rPr>
-          <w:sz w:val="36"/>
-          <w:szCs w:val="28"/>
-          <w:lang w:val="en-US"/>
-        </w:rPr>
+          <w:sz w:val="28"/>
+          <w:szCs w:val="28"/>
+          <w:lang w:val="en-US"/>
+        </w:rPr>
+      </w:pPr>
+      <w:r>
+        <w:rPr>
+          <w:sz w:val="28"/>
+          <w:szCs w:val="28"/>
+          <w:lang w:val="en-US"/>
+        </w:rPr>
+        <w:lastRenderedPageBreak/>
         <w:t xml:space="preserve">1.1: </w:t>
       </w:r>
       <w:r>
         <w:rPr>
-          <w:sz w:val="36"/>
+          <w:sz w:val="28"/>
           <w:szCs w:val="28"/>
           <w:lang w:val="en-US"/>
         </w:rPr>
@@ -540,7 +540,7 @@
       </w:r>
       <w:r>
         <w:rPr>
-          <w:sz w:val="36"/>
+          <w:sz w:val="28"/>
           <w:szCs w:val="28"/>
           <w:lang w:val="en-US"/>
         </w:rPr>
@@ -548,7 +548,7 @@
       </w:r>
       <w:r>
         <w:rPr>
-          <w:sz w:val="36"/>
+          <w:sz w:val="28"/>
           <w:szCs w:val="28"/>
           <w:lang w:val="en-US"/>
         </w:rPr>
@@ -556,14 +556,12 @@
       </w:r>
       <w:r>
         <w:rPr>
-          <w:sz w:val="36"/>
+          <w:sz w:val="28"/>
           <w:szCs w:val="28"/>
           <w:lang w:val="en-US"/>
         </w:rPr>
         <w:t>Lưu trữ thông tin người dùng để phục vụ cho việc truy vấn các khoản chi tiêu.</w:t>
       </w:r>
-      <w:bookmarkStart w:id="0" w:name="_GoBack"/>
-      <w:bookmarkEnd w:id="0"/>
     </w:p>
     <w:p>
       <w:pPr>
@@ -571,14 +569,14 @@
         <w:ind w:left="720" w:firstLine="720"/>
         <w:rPr>
           <w:b/>
-          <w:sz w:val="36"/>
-          <w:szCs w:val="28"/>
-          <w:lang w:val="en-US"/>
-        </w:rPr>
-      </w:pPr>
-      <w:r>
-        <w:rPr>
-          <w:sz w:val="36"/>
+          <w:sz w:val="28"/>
+          <w:szCs w:val="28"/>
+          <w:lang w:val="en-US"/>
+        </w:rPr>
+      </w:pPr>
+      <w:r>
+        <w:rPr>
+          <w:sz w:val="28"/>
           <w:szCs w:val="28"/>
           <w:lang w:val="en-US"/>
         </w:rPr>
@@ -586,7 +584,7 @@
       </w:r>
       <w:r>
         <w:rPr>
-          <w:sz w:val="36"/>
+          <w:sz w:val="28"/>
           <w:szCs w:val="28"/>
           <w:lang w:val="en-US"/>
         </w:rPr>
@@ -594,7 +592,7 @@
       </w:r>
       <w:r>
         <w:rPr>
-          <w:sz w:val="36"/>
+          <w:sz w:val="28"/>
           <w:szCs w:val="28"/>
           <w:lang w:val="en-US"/>
         </w:rPr>
@@ -602,7 +600,7 @@
       </w:r>
       <w:r>
         <w:rPr>
-          <w:sz w:val="36"/>
+          <w:sz w:val="28"/>
           <w:szCs w:val="28"/>
           <w:lang w:val="en-US"/>
         </w:rPr>
@@ -615,14 +613,14 @@
         <w:ind w:left="720" w:firstLine="720"/>
         <w:rPr>
           <w:b/>
-          <w:sz w:val="36"/>
-          <w:szCs w:val="28"/>
-          <w:lang w:val="en-US"/>
-        </w:rPr>
-      </w:pPr>
-      <w:r>
-        <w:rPr>
-          <w:sz w:val="36"/>
+          <w:sz w:val="28"/>
+          <w:szCs w:val="28"/>
+          <w:lang w:val="en-US"/>
+        </w:rPr>
+      </w:pPr>
+      <w:r>
+        <w:rPr>
+          <w:sz w:val="28"/>
           <w:szCs w:val="28"/>
           <w:lang w:val="en-US"/>
         </w:rPr>
@@ -630,7 +628,7 @@
       </w:r>
       <w:r>
         <w:rPr>
-          <w:sz w:val="36"/>
+          <w:sz w:val="28"/>
           <w:szCs w:val="28"/>
           <w:lang w:val="en-US"/>
         </w:rPr>
@@ -638,7 +636,7 @@
       </w:r>
       <w:r>
         <w:rPr>
-          <w:sz w:val="36"/>
+          <w:sz w:val="28"/>
           <w:szCs w:val="28"/>
           <w:lang w:val="en-US"/>
         </w:rPr>
@@ -646,7 +644,7 @@
       </w:r>
       <w:r>
         <w:rPr>
-          <w:sz w:val="36"/>
+          <w:sz w:val="28"/>
           <w:szCs w:val="28"/>
           <w:lang w:val="en-US"/>
         </w:rPr>
@@ -659,14 +657,14 @@
         <w:ind w:left="720" w:firstLine="720"/>
         <w:rPr>
           <w:b/>
-          <w:sz w:val="36"/>
-          <w:szCs w:val="28"/>
-          <w:lang w:val="en-US"/>
-        </w:rPr>
-      </w:pPr>
-      <w:r>
-        <w:rPr>
-          <w:sz w:val="36"/>
+          <w:sz w:val="28"/>
+          <w:szCs w:val="28"/>
+          <w:lang w:val="en-US"/>
+        </w:rPr>
+      </w:pPr>
+      <w:r>
+        <w:rPr>
+          <w:sz w:val="28"/>
           <w:szCs w:val="28"/>
           <w:lang w:val="en-US"/>
         </w:rPr>
@@ -674,7 +672,7 @@
       </w:r>
       <w:r>
         <w:rPr>
-          <w:sz w:val="36"/>
+          <w:sz w:val="28"/>
           <w:szCs w:val="28"/>
           <w:lang w:val="en-US"/>
         </w:rPr>
@@ -682,7 +680,7 @@
       </w:r>
       <w:r>
         <w:rPr>
-          <w:sz w:val="36"/>
+          <w:sz w:val="28"/>
           <w:szCs w:val="28"/>
           <w:lang w:val="en-US"/>
         </w:rPr>
@@ -690,7 +688,7 @@
       </w:r>
       <w:r>
         <w:rPr>
-          <w:sz w:val="36"/>
+          <w:sz w:val="28"/>
           <w:szCs w:val="28"/>
           <w:lang w:val="en-US"/>
         </w:rPr>
@@ -707,15 +705,15 @@
         <w:spacing w:line="360" w:lineRule="auto"/>
         <w:rPr>
           <w:b/>
-          <w:sz w:val="36"/>
-          <w:szCs w:val="28"/>
-          <w:lang w:val="en-US"/>
-        </w:rPr>
-      </w:pPr>
-      <w:r>
-        <w:rPr>
-          <w:b/>
-          <w:sz w:val="36"/>
+          <w:sz w:val="28"/>
+          <w:szCs w:val="28"/>
+          <w:lang w:val="en-US"/>
+        </w:rPr>
+      </w:pPr>
+      <w:r>
+        <w:rPr>
+          <w:b/>
+          <w:sz w:val="28"/>
           <w:szCs w:val="28"/>
           <w:lang w:val="en-US"/>
         </w:rPr>
@@ -731,14 +729,14 @@
         </w:numPr>
         <w:spacing w:line="360" w:lineRule="auto"/>
         <w:rPr>
-          <w:sz w:val="36"/>
-          <w:szCs w:val="28"/>
-          <w:lang w:val="en-US"/>
-        </w:rPr>
-      </w:pPr>
-      <w:r>
-        <w:rPr>
-          <w:sz w:val="36"/>
+          <w:sz w:val="28"/>
+          <w:szCs w:val="28"/>
+          <w:lang w:val="en-US"/>
+        </w:rPr>
+      </w:pPr>
+      <w:r>
+        <w:rPr>
+          <w:sz w:val="28"/>
           <w:szCs w:val="28"/>
           <w:lang w:val="en-US"/>
         </w:rPr>
@@ -747,7 +745,7 @@
       <w:r>
         <w:rPr>
           <w:b/>
-          <w:sz w:val="36"/>
+          <w:sz w:val="28"/>
           <w:szCs w:val="28"/>
           <w:lang w:val="en-US"/>
         </w:rPr>
@@ -755,7 +753,7 @@
       </w:r>
       <w:r>
         <w:rPr>
-          <w:sz w:val="36"/>
+          <w:sz w:val="28"/>
           <w:szCs w:val="28"/>
           <w:lang w:val="en-US"/>
         </w:rPr>
@@ -763,7 +761,7 @@
       </w:r>
       <w:r>
         <w:rPr>
-          <w:sz w:val="36"/>
+          <w:sz w:val="28"/>
           <w:szCs w:val="28"/>
           <w:lang w:val="en-US"/>
         </w:rPr>
@@ -779,14 +777,14 @@
         </w:numPr>
         <w:spacing w:line="360" w:lineRule="auto"/>
         <w:rPr>
-          <w:sz w:val="36"/>
-          <w:szCs w:val="28"/>
-          <w:lang w:val="en-US"/>
-        </w:rPr>
-      </w:pPr>
-      <w:r>
-        <w:rPr>
-          <w:sz w:val="36"/>
+          <w:sz w:val="28"/>
+          <w:szCs w:val="28"/>
+          <w:lang w:val="en-US"/>
+        </w:rPr>
+      </w:pPr>
+      <w:r>
+        <w:rPr>
+          <w:sz w:val="28"/>
           <w:szCs w:val="28"/>
           <w:lang w:val="en-US"/>
         </w:rPr>
@@ -795,7 +793,7 @@
       <w:r>
         <w:rPr>
           <w:b/>
-          <w:sz w:val="36"/>
+          <w:sz w:val="28"/>
           <w:szCs w:val="28"/>
           <w:lang w:val="en-US"/>
         </w:rPr>
@@ -803,7 +801,7 @@
       </w:r>
       <w:r>
         <w:rPr>
-          <w:sz w:val="36"/>
+          <w:sz w:val="28"/>
           <w:szCs w:val="28"/>
           <w:lang w:val="en-US"/>
         </w:rPr>
@@ -811,20 +809,11 @@
       </w:r>
       <w:r>
         <w:rPr>
-          <w:sz w:val="36"/>
-          <w:szCs w:val="28"/>
-          <w:lang w:val="en-US"/>
-        </w:rPr>
-        <w:t xml:space="preserve">, thống kê chi tiêu theo </w:t>
-      </w:r>
-      <w:r>
-        <w:rPr>
-          <w:sz w:val="36"/>
-          <w:szCs w:val="28"/>
-          <w:lang w:val="en-US"/>
-        </w:rPr>
-        <w:lastRenderedPageBreak/>
-        <w:t>ngày, thống kê chi tiêu theo khoảng thời gian, thống kê chi tiêu theo ví.</w:t>
+          <w:sz w:val="28"/>
+          <w:szCs w:val="28"/>
+          <w:lang w:val="en-US"/>
+        </w:rPr>
+        <w:t>, thống kê chi tiêu theo ngày, thống kê chi tiêu theo khoảng thời gian, thống kê chi tiêu theo ví.</w:t>
       </w:r>
     </w:p>
     <w:p>
@@ -836,14 +825,14 @@
         </w:numPr>
         <w:spacing w:line="360" w:lineRule="auto"/>
         <w:rPr>
-          <w:sz w:val="36"/>
-          <w:szCs w:val="28"/>
-          <w:lang w:val="en-US"/>
-        </w:rPr>
-      </w:pPr>
-      <w:r>
-        <w:rPr>
-          <w:sz w:val="36"/>
+          <w:sz w:val="28"/>
+          <w:szCs w:val="28"/>
+          <w:lang w:val="en-US"/>
+        </w:rPr>
+      </w:pPr>
+      <w:r>
+        <w:rPr>
+          <w:sz w:val="28"/>
           <w:szCs w:val="28"/>
           <w:lang w:val="en-US"/>
         </w:rPr>
@@ -852,7 +841,7 @@
       <w:r>
         <w:rPr>
           <w:b/>
-          <w:sz w:val="36"/>
+          <w:sz w:val="28"/>
           <w:szCs w:val="28"/>
           <w:lang w:val="en-US"/>
         </w:rPr>
@@ -860,7 +849,7 @@
       </w:r>
       <w:r>
         <w:rPr>
-          <w:sz w:val="36"/>
+          <w:sz w:val="28"/>
           <w:szCs w:val="28"/>
           <w:lang w:val="en-US"/>
         </w:rPr>
@@ -868,7 +857,7 @@
       </w:r>
       <w:r>
         <w:rPr>
-          <w:sz w:val="36"/>
+          <w:sz w:val="28"/>
           <w:szCs w:val="28"/>
           <w:lang w:val="en-US"/>
         </w:rPr>
@@ -884,14 +873,14 @@
         </w:numPr>
         <w:spacing w:line="360" w:lineRule="auto"/>
         <w:rPr>
-          <w:sz w:val="36"/>
-          <w:szCs w:val="28"/>
-          <w:lang w:val="en-US"/>
-        </w:rPr>
-      </w:pPr>
-      <w:r>
-        <w:rPr>
-          <w:sz w:val="36"/>
+          <w:sz w:val="28"/>
+          <w:szCs w:val="28"/>
+          <w:lang w:val="en-US"/>
+        </w:rPr>
+      </w:pPr>
+      <w:r>
+        <w:rPr>
+          <w:sz w:val="28"/>
           <w:szCs w:val="28"/>
           <w:lang w:val="en-US"/>
         </w:rPr>
@@ -900,7 +889,7 @@
       <w:r>
         <w:rPr>
           <w:b/>
-          <w:sz w:val="36"/>
+          <w:sz w:val="28"/>
           <w:szCs w:val="28"/>
           <w:lang w:val="en-US"/>
         </w:rPr>
@@ -908,7 +897,7 @@
       </w:r>
       <w:r>
         <w:rPr>
-          <w:sz w:val="36"/>
+          <w:sz w:val="28"/>
           <w:szCs w:val="28"/>
           <w:lang w:val="en-US"/>
         </w:rPr>
@@ -916,7 +905,7 @@
       </w:r>
       <w:r>
         <w:rPr>
-          <w:sz w:val="36"/>
+          <w:sz w:val="28"/>
           <w:szCs w:val="28"/>
           <w:lang w:val="en-US"/>
         </w:rPr>
@@ -924,7 +913,7 @@
       </w:r>
       <w:r>
         <w:rPr>
-          <w:sz w:val="36"/>
+          <w:sz w:val="28"/>
           <w:szCs w:val="28"/>
           <w:lang w:val="en-US"/>
         </w:rPr>
@@ -941,15 +930,15 @@
         <w:spacing w:line="360" w:lineRule="auto"/>
         <w:rPr>
           <w:b/>
-          <w:sz w:val="36"/>
-          <w:szCs w:val="28"/>
-          <w:lang w:val="en-US"/>
-        </w:rPr>
-      </w:pPr>
-      <w:r>
-        <w:rPr>
-          <w:b/>
-          <w:sz w:val="36"/>
+          <w:sz w:val="28"/>
+          <w:szCs w:val="28"/>
+          <w:lang w:val="en-US"/>
+        </w:rPr>
+      </w:pPr>
+      <w:r>
+        <w:rPr>
+          <w:b/>
+          <w:sz w:val="28"/>
           <w:szCs w:val="28"/>
           <w:lang w:val="en-US"/>
         </w:rPr>
@@ -958,7 +947,7 @@
       <w:r>
         <w:rPr>
           <w:b/>
-          <w:sz w:val="36"/>
+          <w:sz w:val="28"/>
           <w:szCs w:val="28"/>
           <w:lang w:val="en-US"/>
         </w:rPr>
@@ -971,14 +960,14 @@
         <w:spacing w:line="360" w:lineRule="auto"/>
         <w:ind w:left="1440"/>
         <w:rPr>
-          <w:sz w:val="36"/>
-          <w:szCs w:val="28"/>
-          <w:lang w:val="en-US"/>
-        </w:rPr>
-      </w:pPr>
-      <w:r>
-        <w:rPr>
-          <w:sz w:val="36"/>
+          <w:sz w:val="28"/>
+          <w:szCs w:val="28"/>
+          <w:lang w:val="en-US"/>
+        </w:rPr>
+      </w:pPr>
+      <w:r>
+        <w:rPr>
+          <w:sz w:val="28"/>
           <w:szCs w:val="28"/>
           <w:lang w:val="en-US"/>
         </w:rPr>
@@ -986,7 +975,7 @@
       </w:r>
       <w:r>
         <w:rPr>
-          <w:sz w:val="36"/>
+          <w:sz w:val="28"/>
           <w:szCs w:val="28"/>
           <w:lang w:val="en-US"/>
         </w:rPr>
@@ -995,7 +984,7 @@
       <w:r>
         <w:rPr>
           <w:b/>
-          <w:sz w:val="36"/>
+          <w:sz w:val="28"/>
           <w:szCs w:val="28"/>
           <w:lang w:val="en-US"/>
         </w:rPr>
@@ -1003,7 +992,7 @@
       </w:r>
       <w:r>
         <w:rPr>
-          <w:sz w:val="36"/>
+          <w:sz w:val="28"/>
           <w:szCs w:val="28"/>
           <w:lang w:val="en-US"/>
         </w:rPr>
@@ -1011,7 +1000,7 @@
       </w:r>
       <w:r>
         <w:rPr>
-          <w:sz w:val="36"/>
+          <w:sz w:val="28"/>
           <w:szCs w:val="28"/>
           <w:lang w:val="en-US"/>
         </w:rPr>
@@ -1024,14 +1013,14 @@
         <w:spacing w:line="360" w:lineRule="auto"/>
         <w:ind w:left="1440"/>
         <w:rPr>
-          <w:sz w:val="36"/>
-          <w:szCs w:val="28"/>
-          <w:lang w:val="en-US"/>
-        </w:rPr>
-      </w:pPr>
-      <w:r>
-        <w:rPr>
-          <w:sz w:val="36"/>
+          <w:sz w:val="28"/>
+          <w:szCs w:val="28"/>
+          <w:lang w:val="en-US"/>
+        </w:rPr>
+      </w:pPr>
+      <w:r>
+        <w:rPr>
+          <w:sz w:val="28"/>
           <w:szCs w:val="28"/>
           <w:lang w:val="en-US"/>
         </w:rPr>
@@ -1039,7 +1028,7 @@
       </w:r>
       <w:r>
         <w:rPr>
-          <w:sz w:val="36"/>
+          <w:sz w:val="28"/>
           <w:szCs w:val="28"/>
           <w:lang w:val="en-US"/>
         </w:rPr>
@@ -1048,7 +1037,7 @@
       <w:r>
         <w:rPr>
           <w:b/>
-          <w:sz w:val="36"/>
+          <w:sz w:val="28"/>
           <w:szCs w:val="28"/>
           <w:lang w:val="en-US"/>
         </w:rPr>
@@ -1056,7 +1045,7 @@
       </w:r>
       <w:r>
         <w:rPr>
-          <w:sz w:val="36"/>
+          <w:sz w:val="28"/>
           <w:szCs w:val="28"/>
           <w:lang w:val="en-US"/>
         </w:rPr>
@@ -1069,14 +1058,14 @@
         <w:spacing w:line="360" w:lineRule="auto"/>
         <w:ind w:left="1440"/>
         <w:rPr>
-          <w:sz w:val="36"/>
-          <w:szCs w:val="28"/>
-          <w:lang w:val="en-US"/>
-        </w:rPr>
-      </w:pPr>
-      <w:r>
-        <w:rPr>
-          <w:sz w:val="36"/>
+          <w:sz w:val="28"/>
+          <w:szCs w:val="28"/>
+          <w:lang w:val="en-US"/>
+        </w:rPr>
+      </w:pPr>
+      <w:r>
+        <w:rPr>
+          <w:sz w:val="28"/>
           <w:szCs w:val="28"/>
           <w:lang w:val="en-US"/>
         </w:rPr>
@@ -1084,7 +1073,7 @@
       </w:r>
       <w:r>
         <w:rPr>
-          <w:sz w:val="36"/>
+          <w:sz w:val="28"/>
           <w:szCs w:val="28"/>
           <w:lang w:val="en-US"/>
         </w:rPr>
@@ -1093,7 +1082,7 @@
       <w:r>
         <w:rPr>
           <w:b/>
-          <w:sz w:val="36"/>
+          <w:sz w:val="28"/>
           <w:szCs w:val="28"/>
           <w:lang w:val="en-US"/>
         </w:rPr>
@@ -1101,7 +1090,7 @@
       </w:r>
       <w:r>
         <w:rPr>
-          <w:sz w:val="36"/>
+          <w:sz w:val="28"/>
           <w:szCs w:val="28"/>
           <w:lang w:val="en-US"/>
         </w:rPr>
@@ -1114,7 +1103,7 @@
         <w:spacing w:line="360" w:lineRule="auto"/>
         <w:ind w:left="1440"/>
         <w:rPr>
-          <w:sz w:val="36"/>
+          <w:sz w:val="28"/>
           <w:szCs w:val="28"/>
           <w:lang w:val="en-US"/>
         </w:rPr>
@@ -1126,14 +1115,14 @@
         <w:spacing w:line="360" w:lineRule="auto"/>
         <w:ind w:left="1440"/>
         <w:rPr>
-          <w:sz w:val="36"/>
-          <w:szCs w:val="28"/>
-          <w:lang w:val="en-US"/>
-        </w:rPr>
-      </w:pPr>
-      <w:r>
-        <w:rPr>
-          <w:sz w:val="36"/>
+          <w:sz w:val="28"/>
+          <w:szCs w:val="28"/>
+          <w:lang w:val="en-US"/>
+        </w:rPr>
+      </w:pPr>
+      <w:r>
+        <w:rPr>
+          <w:sz w:val="28"/>
           <w:szCs w:val="28"/>
           <w:lang w:val="en-US"/>
         </w:rPr>
@@ -1142,7 +1131,7 @@
       <w:r>
         <w:rPr>
           <w:b/>
-          <w:sz w:val="36"/>
+          <w:sz w:val="28"/>
           <w:szCs w:val="28"/>
           <w:lang w:val="en-US"/>
         </w:rPr>
@@ -1150,7 +1139,7 @@
       </w:r>
       <w:r>
         <w:rPr>
-          <w:sz w:val="36"/>
+          <w:sz w:val="28"/>
           <w:szCs w:val="28"/>
           <w:lang w:val="en-US"/>
         </w:rPr>
@@ -1158,7 +1147,7 @@
       </w:r>
       <w:r>
         <w:rPr>
-          <w:sz w:val="36"/>
+          <w:sz w:val="28"/>
           <w:szCs w:val="28"/>
           <w:lang w:val="en-US"/>
         </w:rPr>
@@ -1171,23 +1160,24 @@
         <w:spacing w:line="360" w:lineRule="auto"/>
         <w:ind w:left="1440"/>
         <w:rPr>
-          <w:sz w:val="36"/>
-          <w:szCs w:val="28"/>
-          <w:lang w:val="en-US"/>
-        </w:rPr>
-      </w:pPr>
-      <w:r>
-        <w:rPr>
-          <w:sz w:val="36"/>
-          <w:szCs w:val="28"/>
-          <w:lang w:val="en-US"/>
-        </w:rPr>
+          <w:sz w:val="28"/>
+          <w:szCs w:val="28"/>
+          <w:lang w:val="en-US"/>
+        </w:rPr>
+      </w:pPr>
+      <w:r>
+        <w:rPr>
+          <w:sz w:val="28"/>
+          <w:szCs w:val="28"/>
+          <w:lang w:val="en-US"/>
+        </w:rPr>
+        <w:lastRenderedPageBreak/>
         <w:t xml:space="preserve">2.2: </w:t>
       </w:r>
       <w:r>
         <w:rPr>
           <w:b/>
-          <w:sz w:val="36"/>
+          <w:sz w:val="28"/>
           <w:szCs w:val="28"/>
           <w:lang w:val="en-US"/>
         </w:rPr>
@@ -1195,7 +1185,7 @@
       </w:r>
       <w:r>
         <w:rPr>
-          <w:sz w:val="36"/>
+          <w:sz w:val="28"/>
           <w:szCs w:val="28"/>
           <w:lang w:val="en-US"/>
         </w:rPr>
@@ -1208,24 +1198,23 @@
         <w:spacing w:line="360" w:lineRule="auto"/>
         <w:ind w:left="1440"/>
         <w:rPr>
-          <w:sz w:val="36"/>
-          <w:szCs w:val="28"/>
-          <w:lang w:val="en-US"/>
-        </w:rPr>
-      </w:pPr>
-      <w:r>
-        <w:rPr>
-          <w:sz w:val="36"/>
-          <w:szCs w:val="28"/>
-          <w:lang w:val="en-US"/>
-        </w:rPr>
-        <w:lastRenderedPageBreak/>
+          <w:sz w:val="28"/>
+          <w:szCs w:val="28"/>
+          <w:lang w:val="en-US"/>
+        </w:rPr>
+      </w:pPr>
+      <w:r>
+        <w:rPr>
+          <w:sz w:val="28"/>
+          <w:szCs w:val="28"/>
+          <w:lang w:val="en-US"/>
+        </w:rPr>
         <w:t xml:space="preserve">2.3: </w:t>
       </w:r>
       <w:r>
         <w:rPr>
           <w:b/>
-          <w:sz w:val="36"/>
+          <w:sz w:val="28"/>
           <w:szCs w:val="28"/>
           <w:lang w:val="en-US"/>
         </w:rPr>
@@ -1233,7 +1222,7 @@
       </w:r>
       <w:r>
         <w:rPr>
-          <w:sz w:val="36"/>
+          <w:sz w:val="28"/>
           <w:szCs w:val="28"/>
           <w:lang w:val="en-US"/>
         </w:rPr>
@@ -1246,14 +1235,14 @@
         <w:spacing w:line="360" w:lineRule="auto"/>
         <w:ind w:left="1440"/>
         <w:rPr>
-          <w:sz w:val="36"/>
-          <w:szCs w:val="28"/>
-          <w:lang w:val="en-US"/>
-        </w:rPr>
-      </w:pPr>
-      <w:r>
-        <w:rPr>
-          <w:sz w:val="36"/>
+          <w:sz w:val="28"/>
+          <w:szCs w:val="28"/>
+          <w:lang w:val="en-US"/>
+        </w:rPr>
+      </w:pPr>
+      <w:r>
+        <w:rPr>
+          <w:sz w:val="28"/>
           <w:szCs w:val="28"/>
           <w:lang w:val="en-US"/>
         </w:rPr>
@@ -1262,7 +1251,7 @@
       <w:r>
         <w:rPr>
           <w:b/>
-          <w:sz w:val="36"/>
+          <w:sz w:val="28"/>
           <w:szCs w:val="28"/>
           <w:lang w:val="en-US"/>
         </w:rPr>
@@ -1270,7 +1259,7 @@
       </w:r>
       <w:r>
         <w:rPr>
-          <w:sz w:val="36"/>
+          <w:sz w:val="28"/>
           <w:szCs w:val="28"/>
           <w:lang w:val="en-US"/>
         </w:rPr>
@@ -1278,7 +1267,7 @@
       </w:r>
       <w:r>
         <w:rPr>
-          <w:sz w:val="36"/>
+          <w:sz w:val="28"/>
           <w:szCs w:val="28"/>
           <w:lang w:val="en-US"/>
         </w:rPr>
@@ -1291,14 +1280,14 @@
         <w:spacing w:line="360" w:lineRule="auto"/>
         <w:ind w:left="1440"/>
         <w:rPr>
-          <w:sz w:val="36"/>
-          <w:szCs w:val="28"/>
-          <w:lang w:val="en-US"/>
-        </w:rPr>
-      </w:pPr>
-      <w:r>
-        <w:rPr>
-          <w:sz w:val="36"/>
+          <w:sz w:val="28"/>
+          <w:szCs w:val="28"/>
+          <w:lang w:val="en-US"/>
+        </w:rPr>
+      </w:pPr>
+      <w:r>
+        <w:rPr>
+          <w:sz w:val="28"/>
           <w:szCs w:val="28"/>
           <w:lang w:val="en-US"/>
         </w:rPr>
@@ -1307,7 +1296,7 @@
       <w:r>
         <w:rPr>
           <w:b/>
-          <w:sz w:val="36"/>
+          <w:sz w:val="28"/>
           <w:szCs w:val="28"/>
           <w:lang w:val="en-US"/>
         </w:rPr>
@@ -1315,7 +1304,7 @@
       </w:r>
       <w:r>
         <w:rPr>
-          <w:sz w:val="36"/>
+          <w:sz w:val="28"/>
           <w:szCs w:val="28"/>
           <w:lang w:val="en-US"/>
         </w:rPr>
@@ -1323,7 +1312,7 @@
       </w:r>
       <w:r>
         <w:rPr>
-          <w:sz w:val="36"/>
+          <w:sz w:val="28"/>
           <w:szCs w:val="28"/>
           <w:lang w:val="en-US"/>
         </w:rPr>
@@ -1336,7 +1325,7 @@
         <w:spacing w:line="360" w:lineRule="auto"/>
         <w:ind w:left="1440"/>
         <w:rPr>
-          <w:sz w:val="36"/>
+          <w:sz w:val="28"/>
           <w:szCs w:val="28"/>
           <w:lang w:val="en-US"/>
         </w:rPr>
@@ -1348,14 +1337,14 @@
         <w:spacing w:line="360" w:lineRule="auto"/>
         <w:ind w:left="1440"/>
         <w:rPr>
-          <w:sz w:val="36"/>
-          <w:szCs w:val="28"/>
-          <w:lang w:val="en-US"/>
-        </w:rPr>
-      </w:pPr>
-      <w:r>
-        <w:rPr>
-          <w:sz w:val="36"/>
+          <w:sz w:val="28"/>
+          <w:szCs w:val="28"/>
+          <w:lang w:val="en-US"/>
+        </w:rPr>
+      </w:pPr>
+      <w:r>
+        <w:rPr>
+          <w:sz w:val="28"/>
           <w:szCs w:val="28"/>
           <w:lang w:val="en-US"/>
         </w:rPr>
@@ -1364,7 +1353,7 @@
       <w:r>
         <w:rPr>
           <w:b/>
-          <w:sz w:val="36"/>
+          <w:sz w:val="28"/>
           <w:szCs w:val="28"/>
           <w:lang w:val="en-US"/>
         </w:rPr>
@@ -1372,7 +1361,7 @@
       </w:r>
       <w:r>
         <w:rPr>
-          <w:sz w:val="36"/>
+          <w:sz w:val="28"/>
           <w:szCs w:val="28"/>
           <w:lang w:val="en-US"/>
         </w:rPr>
@@ -1380,7 +1369,7 @@
       </w:r>
       <w:r>
         <w:rPr>
-          <w:sz w:val="36"/>
+          <w:sz w:val="28"/>
           <w:szCs w:val="28"/>
           <w:lang w:val="en-US"/>
         </w:rPr>
@@ -1393,14 +1382,14 @@
         <w:spacing w:line="360" w:lineRule="auto"/>
         <w:ind w:left="1440"/>
         <w:rPr>
-          <w:sz w:val="36"/>
-          <w:szCs w:val="28"/>
-          <w:lang w:val="en-US"/>
-        </w:rPr>
-      </w:pPr>
-      <w:r>
-        <w:rPr>
-          <w:sz w:val="36"/>
+          <w:sz w:val="28"/>
+          <w:szCs w:val="28"/>
+          <w:lang w:val="en-US"/>
+        </w:rPr>
+      </w:pPr>
+      <w:r>
+        <w:rPr>
+          <w:sz w:val="28"/>
           <w:szCs w:val="28"/>
           <w:lang w:val="en-US"/>
         </w:rPr>
@@ -1409,7 +1398,7 @@
       <w:r>
         <w:rPr>
           <w:b/>
-          <w:sz w:val="36"/>
+          <w:sz w:val="28"/>
           <w:szCs w:val="28"/>
           <w:lang w:val="en-US"/>
         </w:rPr>
@@ -1417,7 +1406,7 @@
       </w:r>
       <w:r>
         <w:rPr>
-          <w:sz w:val="36"/>
+          <w:sz w:val="28"/>
           <w:szCs w:val="28"/>
           <w:lang w:val="en-US"/>
         </w:rPr>
@@ -1430,7 +1419,7 @@
         <w:spacing w:line="360" w:lineRule="auto"/>
         <w:ind w:left="1440"/>
         <w:rPr>
-          <w:sz w:val="36"/>
+          <w:sz w:val="28"/>
           <w:szCs w:val="28"/>
           <w:lang w:val="en-US"/>
         </w:rPr>
@@ -1442,14 +1431,14 @@
         <w:spacing w:line="360" w:lineRule="auto"/>
         <w:ind w:left="1440"/>
         <w:rPr>
-          <w:sz w:val="36"/>
-          <w:szCs w:val="28"/>
-          <w:lang w:val="en-US"/>
-        </w:rPr>
-      </w:pPr>
-      <w:r>
-        <w:rPr>
-          <w:sz w:val="36"/>
+          <w:sz w:val="28"/>
+          <w:szCs w:val="28"/>
+          <w:lang w:val="en-US"/>
+        </w:rPr>
+      </w:pPr>
+      <w:r>
+        <w:rPr>
+          <w:sz w:val="28"/>
           <w:szCs w:val="28"/>
           <w:lang w:val="en-US"/>
         </w:rPr>
@@ -1458,7 +1447,7 @@
       <w:r>
         <w:rPr>
           <w:b/>
-          <w:sz w:val="36"/>
+          <w:sz w:val="28"/>
           <w:szCs w:val="28"/>
           <w:lang w:val="en-US"/>
         </w:rPr>
@@ -1466,7 +1455,7 @@
       </w:r>
       <w:r>
         <w:rPr>
-          <w:sz w:val="36"/>
+          <w:sz w:val="28"/>
           <w:szCs w:val="28"/>
           <w:lang w:val="en-US"/>
         </w:rPr>
@@ -1474,7 +1463,7 @@
       </w:r>
       <w:r>
         <w:rPr>
-          <w:sz w:val="36"/>
+          <w:sz w:val="28"/>
           <w:szCs w:val="28"/>
           <w:lang w:val="en-US"/>
         </w:rPr>
@@ -1487,14 +1476,14 @@
         <w:spacing w:line="360" w:lineRule="auto"/>
         <w:ind w:left="1440"/>
         <w:rPr>
-          <w:sz w:val="36"/>
-          <w:szCs w:val="28"/>
-          <w:lang w:val="en-US"/>
-        </w:rPr>
-      </w:pPr>
-      <w:r>
-        <w:rPr>
-          <w:sz w:val="36"/>
+          <w:sz w:val="28"/>
+          <w:szCs w:val="28"/>
+          <w:lang w:val="en-US"/>
+        </w:rPr>
+      </w:pPr>
+      <w:r>
+        <w:rPr>
+          <w:sz w:val="28"/>
           <w:szCs w:val="28"/>
           <w:lang w:val="en-US"/>
         </w:rPr>
@@ -1503,7 +1492,7 @@
       <w:r>
         <w:rPr>
           <w:b/>
-          <w:sz w:val="36"/>
+          <w:sz w:val="28"/>
           <w:szCs w:val="28"/>
           <w:lang w:val="en-US"/>
         </w:rPr>
@@ -1511,7 +1500,7 @@
       </w:r>
       <w:r>
         <w:rPr>
-          <w:sz w:val="36"/>
+          <w:sz w:val="28"/>
           <w:szCs w:val="28"/>
           <w:lang w:val="en-US"/>
         </w:rPr>
@@ -1524,7 +1513,7 @@
         <w:spacing w:line="360" w:lineRule="auto"/>
         <w:ind w:left="1440"/>
         <w:rPr>
-          <w:sz w:val="36"/>
+          <w:sz w:val="28"/>
           <w:szCs w:val="28"/>
           <w:lang w:val="en-US"/>
         </w:rPr>
@@ -1537,15 +1526,15 @@
         <w:ind w:left="1440"/>
         <w:rPr>
           <w:b/>
-          <w:sz w:val="36"/>
-          <w:szCs w:val="28"/>
-          <w:lang w:val="en-US"/>
-        </w:rPr>
-      </w:pPr>
-      <w:r>
-        <w:rPr>
-          <w:b/>
-          <w:sz w:val="36"/>
+          <w:sz w:val="28"/>
+          <w:szCs w:val="28"/>
+          <w:lang w:val="en-US"/>
+        </w:rPr>
+      </w:pPr>
+      <w:r>
+        <w:rPr>
+          <w:b/>
+          <w:sz w:val="28"/>
           <w:szCs w:val="28"/>
           <w:lang w:val="en-US"/>
         </w:rPr>
@@ -1559,7 +1548,7 @@
         <w:ind w:left="1440"/>
         <w:rPr>
           <w:b/>
-          <w:sz w:val="32"/>
+          <w:sz w:val="28"/>
           <w:szCs w:val="28"/>
           <w:lang w:val="en-US"/>
         </w:rPr>
@@ -1571,7 +1560,7 @@
         <w:spacing w:line="360" w:lineRule="auto"/>
         <w:ind w:left="1440"/>
         <w:rPr>
-          <w:sz w:val="32"/>
+          <w:sz w:val="28"/>
           <w:szCs w:val="28"/>
           <w:lang w:val="en-US"/>
         </w:rPr>
@@ -1583,7 +1572,7 @@
         <w:spacing w:line="360" w:lineRule="auto"/>
         <w:ind w:left="1440"/>
         <w:rPr>
-          <w:sz w:val="32"/>
+          <w:sz w:val="28"/>
           <w:szCs w:val="28"/>
           <w:lang w:val="en-US"/>
         </w:rPr>
@@ -1595,7 +1584,7 @@
         <w:spacing w:line="360" w:lineRule="auto"/>
         <w:ind w:left="1440"/>
         <w:rPr>
-          <w:sz w:val="32"/>
+          <w:sz w:val="28"/>
           <w:szCs w:val="28"/>
           <w:lang w:val="en-US"/>
         </w:rPr>
@@ -1607,18 +1596,21 @@
         <w:spacing w:line="360" w:lineRule="auto"/>
         <w:ind w:left="1440"/>
         <w:rPr>
-          <w:sz w:val="24"/>
+          <w:sz w:val="28"/>
+          <w:szCs w:val="28"/>
           <w:lang w:val="en-US"/>
         </w:rPr>
       </w:pPr>
       <w:r>
         <w:rPr>
           <w:noProof/>
-          <w:sz w:val="24"/>
+          <w:sz w:val="28"/>
+          <w:szCs w:val="28"/>
           <w:lang w:eastAsia="vi-VN"/>
         </w:rPr>
+        <w:lastRenderedPageBreak/>
         <w:drawing>
-          <wp:anchor distT="0" distB="0" distL="114300" distR="114300" simplePos="0" relativeHeight="251658240" behindDoc="1" locked="0" layoutInCell="1" allowOverlap="1">
+          <wp:anchor distT="0" distB="0" distL="114300" distR="114300" simplePos="0" relativeHeight="251658240" behindDoc="1" locked="0" layoutInCell="1" allowOverlap="1" wp14:anchorId="7622217E" wp14:editId="166BDB4F">
             <wp:simplePos x="0" y="0"/>
             <wp:positionH relativeFrom="column">
               <wp:posOffset>-1146175</wp:posOffset>
@@ -1683,7 +1675,8 @@
       </w:r>
       <w:r>
         <w:rPr>
-          <w:sz w:val="24"/>
+          <w:sz w:val="28"/>
+          <w:szCs w:val="28"/>
           <w:lang w:val="en-US"/>
         </w:rPr>
         <w:tab/>
@@ -1694,13 +1687,15 @@
       <w:pPr>
         <w:spacing w:line="360" w:lineRule="auto"/>
         <w:rPr>
-          <w:sz w:val="24"/>
-          <w:lang w:val="en-US"/>
-        </w:rPr>
-      </w:pPr>
-      <w:r>
-        <w:rPr>
-          <w:sz w:val="24"/>
+          <w:sz w:val="28"/>
+          <w:szCs w:val="28"/>
+          <w:lang w:val="en-US"/>
+        </w:rPr>
+      </w:pPr>
+      <w:r>
+        <w:rPr>
+          <w:sz w:val="28"/>
+          <w:szCs w:val="28"/>
           <w:lang w:val="en-US"/>
         </w:rPr>
         <w:t xml:space="preserve"> </w:t>
@@ -1717,7 +1712,7 @@
 </file>
 
 <file path=word/numbering.xml><?xml version="1.0" encoding="utf-8"?>
-<w:numbering xmlns:wpc="http://schemas.microsoft.com/office/word/2010/wordprocessingCanvas" xmlns:cx="http://schemas.microsoft.com/office/drawing/2014/chartex" xmlns:cx1="http://schemas.microsoft.com/office/drawing/2015/9/8/chartex" xmlns:mc="http://schemas.openxmlformats.org/markup-compatibility/2006" xmlns:o="urn:schemas-microsoft-com:office:office" xmlns:r="http://schemas.openxmlformats.org/officeDocument/2006/relationships" xmlns:m="http://schemas.openxmlformats.org/officeDocument/2006/math" xmlns:v="urn:schemas-microsoft-com:vml" xmlns:wp14="http://schemas.microsoft.com/office/word/2010/wordprocessingDrawing" xmlns:wp="http://schemas.openxmlformats.org/drawingml/2006/wordprocessingDrawing" xmlns:w10="urn:schemas-microsoft-com:office:word" xmlns:w="http://schemas.openxmlformats.org/wordprocessingml/2006/main" xmlns:w14="http://schemas.microsoft.com/office/word/2010/wordml" xmlns:w15="http://schemas.microsoft.com/office/word/2012/wordml" xmlns:w16se="http://schemas.microsoft.com/office/word/2015/wordml/symex" xmlns:wpg="http://schemas.microsoft.com/office/word/2010/wordprocessingGroup" xmlns:wpi="http://schemas.microsoft.com/office/word/2010/wordprocessingInk" xmlns:wne="http://schemas.microsoft.com/office/word/2006/wordml" xmlns:wps="http://schemas.microsoft.com/office/word/2010/wordprocessingShape" mc:Ignorable="w14 w15 w16se wp14">
+<w:numbering xmlns:wpc="http://schemas.microsoft.com/office/word/2010/wordprocessingCanvas" xmlns:cx="http://schemas.microsoft.com/office/drawing/2014/chartex" xmlns:cx1="http://schemas.microsoft.com/office/drawing/2015/9/8/chartex" xmlns:cx2="http://schemas.microsoft.com/office/drawing/2015/10/21/chartex" xmlns:cx3="http://schemas.microsoft.com/office/drawing/2016/5/9/chartex" xmlns:cx4="http://schemas.microsoft.com/office/drawing/2016/5/10/chartex" xmlns:cx5="http://schemas.microsoft.com/office/drawing/2016/5/11/chartex" xmlns:cx6="http://schemas.microsoft.com/office/drawing/2016/5/12/chartex" xmlns:cx7="http://schemas.microsoft.com/office/drawing/2016/5/13/chartex" xmlns:cx8="http://schemas.microsoft.com/office/drawing/2016/5/14/chartex" xmlns:mc="http://schemas.openxmlformats.org/markup-compatibility/2006" xmlns:aink="http://schemas.microsoft.com/office/drawing/2016/ink" xmlns:am3d="http://schemas.microsoft.com/office/drawing/2017/model3d" xmlns:o="urn:schemas-microsoft-com:office:office" xmlns:r="http://schemas.openxmlformats.org/officeDocument/2006/relationships" xmlns:m="http://schemas.openxmlformats.org/officeDocument/2006/math" xmlns:v="urn:schemas-microsoft-com:vml" xmlns:wp14="http://schemas.microsoft.com/office/word/2010/wordprocessingDrawing" xmlns:wp="http://schemas.openxmlformats.org/drawingml/2006/wordprocessingDrawing" xmlns:w10="urn:schemas-microsoft-com:office:word" xmlns:w="http://schemas.openxmlformats.org/wordprocessingml/2006/main" xmlns:w14="http://schemas.microsoft.com/office/word/2010/wordml" xmlns:w15="http://schemas.microsoft.com/office/word/2012/wordml" xmlns:w16cex="http://schemas.microsoft.com/office/word/2018/wordml/cex" xmlns:w16cid="http://schemas.microsoft.com/office/word/2016/wordml/cid" xmlns:w16="http://schemas.microsoft.com/office/word/2018/wordml" xmlns:w16sdtdh="http://schemas.microsoft.com/office/word/2020/wordml/sdtdatahash" xmlns:w16se="http://schemas.microsoft.com/office/word/2015/wordml/symex" xmlns:wpg="http://schemas.microsoft.com/office/word/2010/wordprocessingGroup" xmlns:wpi="http://schemas.microsoft.com/office/word/2010/wordprocessingInk" xmlns:wne="http://schemas.microsoft.com/office/word/2006/wordml" xmlns:wps="http://schemas.microsoft.com/office/word/2010/wordprocessingShape" mc:Ignorable="w14 w15 w16se w16cid w16 w16cex w16sdtdh wp14">
   <w:abstractNum w:abstractNumId="0" w15:restartNumberingAfterBreak="0">
     <w:nsid w:val="0FF154AA"/>
     <w:multiLevelType w:val="hybridMultilevel"/>
@@ -3631,7 +3626,7 @@
 </file>
 
 <file path=word/styles.xml><?xml version="1.0" encoding="utf-8"?>
-<w:styles xmlns:mc="http://schemas.openxmlformats.org/markup-compatibility/2006" xmlns:r="http://schemas.openxmlformats.org/officeDocument/2006/relationships" xmlns:w="http://schemas.openxmlformats.org/wordprocessingml/2006/main" xmlns:w14="http://schemas.microsoft.com/office/word/2010/wordml" xmlns:w15="http://schemas.microsoft.com/office/word/2012/wordml" xmlns:w16se="http://schemas.microsoft.com/office/word/2015/wordml/symex" mc:Ignorable="w14 w15 w16se">
+<w:styles xmlns:mc="http://schemas.openxmlformats.org/markup-compatibility/2006" xmlns:r="http://schemas.openxmlformats.org/officeDocument/2006/relationships" xmlns:w="http://schemas.openxmlformats.org/wordprocessingml/2006/main" xmlns:w14="http://schemas.microsoft.com/office/word/2010/wordml" xmlns:w15="http://schemas.microsoft.com/office/word/2012/wordml" xmlns:w16cex="http://schemas.microsoft.com/office/word/2018/wordml/cex" xmlns:w16cid="http://schemas.microsoft.com/office/word/2016/wordml/cid" xmlns:w16="http://schemas.microsoft.com/office/word/2018/wordml" xmlns:w16sdtdh="http://schemas.microsoft.com/office/word/2020/wordml/sdtdatahash" xmlns:w16se="http://schemas.microsoft.com/office/word/2015/wordml/symex" mc:Ignorable="w14 w15 w16se w16cid w16 w16cex w16sdtdh">
   <w:docDefaults>
     <w:rPrDefault>
       <w:rPr>
@@ -3647,7 +3642,7 @@
       </w:pPr>
     </w:pPrDefault>
   </w:docDefaults>
-  <w:latentStyles w:defLockedState="0" w:defUIPriority="99" w:defSemiHidden="0" w:defUnhideWhenUsed="0" w:defQFormat="0" w:count="371">
+  <w:latentStyles w:defLockedState="0" w:defUIPriority="99" w:defSemiHidden="0" w:defUnhideWhenUsed="0" w:defQFormat="0" w:count="376">
     <w:lsdException w:name="Normal" w:uiPriority="0" w:qFormat="1"/>
     <w:lsdException w:name="heading 1" w:uiPriority="9" w:qFormat="1"/>
     <w:lsdException w:name="heading 2" w:semiHidden="1" w:uiPriority="9" w:unhideWhenUsed="1" w:qFormat="1"/>
@@ -3753,7 +3748,6 @@
     <w:lsdException w:name="HTML Sample" w:semiHidden="1" w:unhideWhenUsed="1"/>
     <w:lsdException w:name="HTML Typewriter" w:semiHidden="1" w:unhideWhenUsed="1"/>
     <w:lsdException w:name="HTML Variable" w:semiHidden="1" w:unhideWhenUsed="1"/>
-    <w:lsdException w:name="Normal Table" w:semiHidden="1" w:unhideWhenUsed="1"/>
     <w:lsdException w:name="annotation subject" w:semiHidden="1" w:unhideWhenUsed="1"/>
     <w:lsdException w:name="No List" w:semiHidden="1" w:unhideWhenUsed="1"/>
     <w:lsdException w:name="Outline List 1" w:semiHidden="1" w:unhideWhenUsed="1"/>
@@ -3796,11 +3790,8 @@
     <w:lsdException w:name="Table Contemporary" w:semiHidden="1" w:unhideWhenUsed="1"/>
     <w:lsdException w:name="Table Elegant" w:semiHidden="1" w:unhideWhenUsed="1"/>
     <w:lsdException w:name="Table Professional" w:semiHidden="1" w:unhideWhenUsed="1"/>
-    <w:lsdException w:name="Table Subtle 1" w:semiHidden="1" w:unhideWhenUsed="1"/>
     <w:lsdException w:name="Table Subtle 2" w:semiHidden="1" w:unhideWhenUsed="1"/>
     <w:lsdException w:name="Table Web 1" w:semiHidden="1" w:unhideWhenUsed="1"/>
-    <w:lsdException w:name="Table Web 2" w:semiHidden="1" w:unhideWhenUsed="1"/>
-    <w:lsdException w:name="Table Web 3" w:semiHidden="1" w:unhideWhenUsed="1"/>
     <w:lsdException w:name="Balloon Text" w:semiHidden="1" w:unhideWhenUsed="1"/>
     <w:lsdException w:name="Table Grid" w:uiPriority="39"/>
     <w:lsdException w:name="Table Theme" w:semiHidden="1" w:unhideWhenUsed="1"/>
@@ -4019,6 +4010,11 @@
     <w:lsdException w:name="List Table 5 Dark Accent 6" w:uiPriority="50"/>
     <w:lsdException w:name="List Table 6 Colorful Accent 6" w:uiPriority="51"/>
     <w:lsdException w:name="List Table 7 Colorful Accent 6" w:uiPriority="52"/>
+    <w:lsdException w:name="Mention" w:semiHidden="1" w:unhideWhenUsed="1"/>
+    <w:lsdException w:name="Smart Hyperlink" w:semiHidden="1" w:unhideWhenUsed="1"/>
+    <w:lsdException w:name="Hashtag" w:semiHidden="1" w:unhideWhenUsed="1"/>
+    <w:lsdException w:name="Unresolved Mention" w:semiHidden="1" w:unhideWhenUsed="1"/>
+    <w:lsdException w:name="Smart Link" w:semiHidden="1" w:unhideWhenUsed="1"/>
   </w:latentStyles>
   <w:style w:type="paragraph" w:default="1" w:styleId="Normal">
     <w:name w:val="Normal"/>

</xml_diff>